<commit_message>
four entires not complete
</commit_message>
<xml_diff>
--- a/Progress.docx
+++ b/Progress.docx
@@ -1,6 +1,6 @@
 
 <file path=word/document.xml><?xml version="1.0" encoding="utf-8"?>
-<w:document xmlns:wpc="http://schemas.microsoft.com/office/word/2010/wordprocessingCanvas" xmlns:cx="http://schemas.microsoft.com/office/drawing/2014/chartex" xmlns:cx1="http://schemas.microsoft.com/office/drawing/2015/9/8/chartex" xmlns:cx2="http://schemas.microsoft.com/office/drawing/2015/10/21/chartex" xmlns:cx3="http://schemas.microsoft.com/office/drawing/2016/5/9/chartex" xmlns:cx4="http://schemas.microsoft.com/office/drawing/2016/5/10/chartex" xmlns:cx5="http://schemas.microsoft.com/office/drawing/2016/5/11/chartex" xmlns:cx6="http://schemas.microsoft.com/office/drawing/2016/5/12/chartex" xmlns:cx7="http://schemas.microsoft.com/office/drawing/2016/5/13/chartex" xmlns:cx8="http://schemas.microsoft.com/office/drawing/2016/5/14/chartex" xmlns:mc="http://schemas.openxmlformats.org/markup-compatibility/2006" xmlns:aink="http://schemas.microsoft.com/office/drawing/2016/ink" xmlns:am3d="http://schemas.microsoft.com/office/drawing/2017/model3d" xmlns:o="urn:schemas-microsoft-com:office:office" xmlns:r="http://schemas.openxmlformats.org/officeDocument/2006/relationships" xmlns:m="http://schemas.openxmlformats.org/officeDocument/2006/math" xmlns:v="urn:schemas-microsoft-com:vml" xmlns:wp14="http://schemas.microsoft.com/office/word/2010/wordprocessingDrawing" xmlns:wp="http://schemas.openxmlformats.org/drawingml/2006/wordprocessingDrawing" xmlns:w10="urn:schemas-microsoft-com:office:word" xmlns:w="http://schemas.openxmlformats.org/wordprocessingml/2006/main" xmlns:w14="http://schemas.microsoft.com/office/word/2010/wordml" xmlns:w15="http://schemas.microsoft.com/office/word/2012/wordml" xmlns:w16cex="http://schemas.microsoft.com/office/word/2018/wordml/cex" xmlns:w16cid="http://schemas.microsoft.com/office/word/2016/wordml/cid" xmlns:w16="http://schemas.microsoft.com/office/word/2018/wordml" xmlns:w16sdtdh="http://schemas.microsoft.com/office/word/2020/wordml/sdtdatahash" xmlns:w16se="http://schemas.microsoft.com/office/word/2015/wordml/symex" xmlns:wpg="http://schemas.microsoft.com/office/word/2010/wordprocessingGroup" xmlns:wpi="http://schemas.microsoft.com/office/word/2010/wordprocessingInk" xmlns:wne="http://schemas.microsoft.com/office/word/2006/wordml" xmlns:wps="http://schemas.microsoft.com/office/word/2010/wordprocessingShape" mc:Ignorable="w14 w15 w16se w16cid w16 w16cex w16sdtdh wp14">
+<w:document xmlns:wpc="http://schemas.microsoft.com/office/word/2010/wordprocessingCanvas" xmlns:cx="http://schemas.microsoft.com/office/drawing/2014/chartex" xmlns:cx1="http://schemas.microsoft.com/office/drawing/2015/9/8/chartex" xmlns:cx2="http://schemas.microsoft.com/office/drawing/2015/10/21/chartex" xmlns:cx3="http://schemas.microsoft.com/office/drawing/2016/5/9/chartex" xmlns:cx4="http://schemas.microsoft.com/office/drawing/2016/5/10/chartex" xmlns:cx5="http://schemas.microsoft.com/office/drawing/2016/5/11/chartex" xmlns:cx6="http://schemas.microsoft.com/office/drawing/2016/5/12/chartex" xmlns:cx7="http://schemas.microsoft.com/office/drawing/2016/5/13/chartex" xmlns:cx8="http://schemas.microsoft.com/office/drawing/2016/5/14/chartex" xmlns:mc="http://schemas.openxmlformats.org/markup-compatibility/2006" xmlns:aink="http://schemas.microsoft.com/office/drawing/2016/ink" xmlns:am3d="http://schemas.microsoft.com/office/drawing/2017/model3d" xmlns:o="urn:schemas-microsoft-com:office:office" xmlns:oel="http://schemas.microsoft.com/office/2019/extlst" xmlns:r="http://schemas.openxmlformats.org/officeDocument/2006/relationships" xmlns:m="http://schemas.openxmlformats.org/officeDocument/2006/math" xmlns:v="urn:schemas-microsoft-com:vml" xmlns:wp14="http://schemas.microsoft.com/office/word/2010/wordprocessingDrawing" xmlns:wp="http://schemas.openxmlformats.org/drawingml/2006/wordprocessingDrawing" xmlns:w10="urn:schemas-microsoft-com:office:word" xmlns:w="http://schemas.openxmlformats.org/wordprocessingml/2006/main" xmlns:w14="http://schemas.microsoft.com/office/word/2010/wordml" xmlns:w15="http://schemas.microsoft.com/office/word/2012/wordml" xmlns:w16cex="http://schemas.microsoft.com/office/word/2018/wordml/cex" xmlns:w16cid="http://schemas.microsoft.com/office/word/2016/wordml/cid" xmlns:w16="http://schemas.microsoft.com/office/word/2018/wordml" xmlns:w16sdtdh="http://schemas.microsoft.com/office/word/2020/wordml/sdtdatahash" xmlns:w16se="http://schemas.microsoft.com/office/word/2015/wordml/symex" xmlns:wpg="http://schemas.microsoft.com/office/word/2010/wordprocessingGroup" xmlns:wpi="http://schemas.microsoft.com/office/word/2010/wordprocessingInk" xmlns:wne="http://schemas.microsoft.com/office/word/2006/wordml" xmlns:wps="http://schemas.microsoft.com/office/word/2010/wordprocessingShape" mc:Ignorable="w14 w15 w16se w16cid w16 w16cex w16sdtdh wp14">
   <w:body>
     <w:p>
       <w:pPr>
@@ -200,7 +200,7 @@
       <w:r>
         <w:t xml:space="preserve">new dataset: </w:t>
       </w:r>
-      <w:hyperlink r:id="rId8" w:history="1">
+      <w:hyperlink r:id="rId8" w:anchor="gid=0" w:history="1">
         <w:r>
           <w:rPr>
             <w:rStyle w:val="Hyperlink"/>
@@ -239,6 +239,199 @@
         <w:t>Code difference (+,-), Before version, after version</w:t>
       </w:r>
     </w:p>
+    <w:p>
+      <w:pPr>
+        <w:rPr>
+          <w:b/>
+          <w:bCs/>
+          <w:u w:val="single"/>
+        </w:rPr>
+      </w:pPr>
+      <w:r>
+        <w:rPr>
+          <w:b/>
+          <w:bCs/>
+          <w:u w:val="single"/>
+        </w:rPr>
+        <w:t>10 Sept, 2024</w:t>
+      </w:r>
+    </w:p>
+    <w:p>
+      <w:pPr>
+        <w:pStyle w:val="ListParagraph"/>
+        <w:numPr>
+          <w:ilvl w:val="0"/>
+          <w:numId w:val="5"/>
+        </w:numPr>
+        <w:spacing w:before="100" w:beforeAutospacing="1" w:after="100" w:afterAutospacing="1" w:line="240" w:lineRule="auto"/>
+        <w:rPr>
+          <w:rFonts w:ascii="Times New Roman" w:eastAsia="Times New Roman" w:hAnsi="Times New Roman" w:cs="Times New Roman"/>
+          <w:kern w:val="0"/>
+          <w:sz w:val="24"/>
+          <w:szCs w:val="24"/>
+          <w14:ligatures w14:val="none"/>
+        </w:rPr>
+      </w:pPr>
+      <w:r>
+        <w:rPr>
+          <w:rFonts w:ascii="Times New Roman" w:eastAsia="Times New Roman" w:hAnsi="Times New Roman" w:cs="Times New Roman"/>
+          <w:kern w:val="0"/>
+          <w:sz w:val="24"/>
+          <w:szCs w:val="24"/>
+          <w14:ligatures w14:val="none"/>
+        </w:rPr>
+        <w:t xml:space="preserve">If you're working locally, you can run </w:t>
+      </w:r>
+      <w:r>
+        <w:rPr>
+          <w:rFonts w:ascii="Courier New" w:eastAsia="Times New Roman" w:hAnsi="Courier New" w:cs="Courier New"/>
+          <w:kern w:val="0"/>
+          <w:sz w:val="20"/>
+          <w:szCs w:val="20"/>
+          <w14:ligatures w14:val="none"/>
+        </w:rPr>
+        <w:t>git blame</w:t>
+      </w:r>
+      <w:r>
+        <w:rPr>
+          <w:rFonts w:ascii="Times New Roman" w:eastAsia="Times New Roman" w:hAnsi="Times New Roman" w:cs="Times New Roman"/>
+          <w:kern w:val="0"/>
+          <w:sz w:val="24"/>
+          <w:szCs w:val="24"/>
+          <w14:ligatures w14:val="none"/>
+        </w:rPr>
+        <w:t xml:space="preserve"> on the file to see which function the changes belong to:</w:t>
+      </w:r>
+    </w:p>
+    <w:p>
+      <w:pPr>
+        <w:pStyle w:val="ListParagraph"/>
+        <w:numPr>
+          <w:ilvl w:val="0"/>
+          <w:numId w:val="5"/>
+        </w:numPr>
+        <w:tabs>
+          <w:tab w:val="left" w:pos="916"/>
+          <w:tab w:val="left" w:pos="1832"/>
+          <w:tab w:val="left" w:pos="2748"/>
+          <w:tab w:val="left" w:pos="3664"/>
+          <w:tab w:val="left" w:pos="4580"/>
+          <w:tab w:val="left" w:pos="5496"/>
+          <w:tab w:val="left" w:pos="6412"/>
+          <w:tab w:val="left" w:pos="7328"/>
+          <w:tab w:val="left" w:pos="8244"/>
+          <w:tab w:val="left" w:pos="9160"/>
+          <w:tab w:val="left" w:pos="10076"/>
+          <w:tab w:val="left" w:pos="10992"/>
+          <w:tab w:val="left" w:pos="11908"/>
+          <w:tab w:val="left" w:pos="12824"/>
+          <w:tab w:val="left" w:pos="13740"/>
+          <w:tab w:val="left" w:pos="14656"/>
+        </w:tabs>
+        <w:spacing w:after="0" w:line="240" w:lineRule="auto"/>
+        <w:rPr>
+          <w:rFonts w:ascii="Courier New" w:eastAsia="Times New Roman" w:hAnsi="Courier New" w:cs="Courier New"/>
+          <w:kern w:val="0"/>
+          <w:sz w:val="20"/>
+          <w:szCs w:val="20"/>
+          <w14:ligatures w14:val="none"/>
+        </w:rPr>
+      </w:pPr>
+      <w:r>
+        <w:rPr>
+          <w:rFonts w:ascii="Courier New" w:eastAsia="Times New Roman" w:hAnsi="Courier New" w:cs="Courier New"/>
+          <w:kern w:val="0"/>
+          <w:sz w:val="20"/>
+          <w:szCs w:val="20"/>
+          <w14:ligatures w14:val="none"/>
+        </w:rPr>
+        <w:t>git blame dbms/src/Functions/modulo.cpp -L 65,75</w:t>
+      </w:r>
+    </w:p>
+    <w:p>
+      <w:pPr>
+        <w:pStyle w:val="ListParagraph"/>
+        <w:numPr>
+          <w:ilvl w:val="0"/>
+          <w:numId w:val="5"/>
+        </w:numPr>
+        <w:spacing w:before="100" w:beforeAutospacing="1" w:after="100" w:afterAutospacing="1" w:line="240" w:lineRule="auto"/>
+        <w:rPr>
+          <w:rFonts w:ascii="Times New Roman" w:eastAsia="Times New Roman" w:hAnsi="Times New Roman" w:cs="Times New Roman"/>
+          <w:kern w:val="0"/>
+          <w:sz w:val="24"/>
+          <w:szCs w:val="24"/>
+          <w14:ligatures w14:val="none"/>
+        </w:rPr>
+      </w:pPr>
+      <w:r>
+        <w:rPr>
+          <w:rFonts w:ascii="Times New Roman" w:eastAsia="Times New Roman" w:hAnsi="Times New Roman" w:cs="Times New Roman"/>
+          <w:kern w:val="0"/>
+          <w:sz w:val="24"/>
+          <w:szCs w:val="24"/>
+          <w14:ligatures w14:val="none"/>
+        </w:rPr>
+        <w:t>This command will show which function each modified line belongs to.</w:t>
+      </w:r>
+    </w:p>
+    <w:p>
+      <w:pPr>
+        <w:pStyle w:val="ListParagraph"/>
+        <w:numPr>
+          <w:ilvl w:val="0"/>
+          <w:numId w:val="5"/>
+        </w:numPr>
+        <w:spacing w:before="100" w:beforeAutospacing="1" w:after="100" w:afterAutospacing="1" w:line="240" w:lineRule="auto"/>
+        <w:rPr>
+          <w:rFonts w:ascii="Times New Roman" w:eastAsia="Times New Roman" w:hAnsi="Times New Roman" w:cs="Times New Roman"/>
+          <w:kern w:val="0"/>
+          <w:sz w:val="24"/>
+          <w:szCs w:val="24"/>
+          <w14:ligatures w14:val="none"/>
+        </w:rPr>
+      </w:pPr>
+      <w:r>
+        <w:rPr>
+          <w:rFonts w:ascii="Times New Roman" w:eastAsia="Times New Roman" w:hAnsi="Times New Roman" w:cs="Times New Roman"/>
+          <w:kern w:val="0"/>
+          <w:sz w:val="24"/>
+          <w:szCs w:val="24"/>
+          <w14:ligatures w14:val="none"/>
+        </w:rPr>
+        <w:t xml:space="preserve">You can also use </w:t>
+      </w:r>
+      <w:r>
+        <w:rPr>
+          <w:rFonts w:ascii="Courier New" w:eastAsia="Times New Roman" w:hAnsi="Courier New" w:cs="Courier New"/>
+          <w:kern w:val="0"/>
+          <w:sz w:val="20"/>
+          <w:szCs w:val="20"/>
+          <w14:ligatures w14:val="none"/>
+        </w:rPr>
+        <w:t>git log -p</w:t>
+      </w:r>
+      <w:r>
+        <w:rPr>
+          <w:rFonts w:ascii="Times New Roman" w:eastAsia="Times New Roman" w:hAnsi="Times New Roman" w:cs="Times New Roman"/>
+          <w:kern w:val="0"/>
+          <w:sz w:val="24"/>
+          <w:szCs w:val="24"/>
+          <w14:ligatures w14:val="none"/>
+        </w:rPr>
+        <w:t xml:space="preserve"> to inspect all changes over time and see how many functions have been modified over a series of commits.</w:t>
+      </w:r>
+    </w:p>
+    <w:p>
+      <w:pPr>
+        <w:pStyle w:val="ListParagraph"/>
+        <w:numPr>
+          <w:ilvl w:val="0"/>
+          <w:numId w:val="5"/>
+        </w:numPr>
+      </w:pPr>
+    </w:p>
+    <w:p/>
     <w:sectPr>
       <w:pgSz w:w="12240" w:h="15840"/>
       <w:pgMar w:top="1440" w:right="1440" w:bottom="1440" w:left="1440" w:header="720" w:footer="720" w:gutter="0"/>
@@ -250,8 +443,97 @@
 </file>
 
 <file path=word/numbering.xml><?xml version="1.0" encoding="utf-8"?>
-<w:numbering xmlns:wpc="http://schemas.microsoft.com/office/word/2010/wordprocessingCanvas" xmlns:cx="http://schemas.microsoft.com/office/drawing/2014/chartex" xmlns:cx1="http://schemas.microsoft.com/office/drawing/2015/9/8/chartex" xmlns:cx2="http://schemas.microsoft.com/office/drawing/2015/10/21/chartex" xmlns:cx3="http://schemas.microsoft.com/office/drawing/2016/5/9/chartex" xmlns:cx4="http://schemas.microsoft.com/office/drawing/2016/5/10/chartex" xmlns:cx5="http://schemas.microsoft.com/office/drawing/2016/5/11/chartex" xmlns:cx6="http://schemas.microsoft.com/office/drawing/2016/5/12/chartex" xmlns:cx7="http://schemas.microsoft.com/office/drawing/2016/5/13/chartex" xmlns:cx8="http://schemas.microsoft.com/office/drawing/2016/5/14/chartex" xmlns:mc="http://schemas.openxmlformats.org/markup-compatibility/2006" xmlns:aink="http://schemas.microsoft.com/office/drawing/2016/ink" xmlns:am3d="http://schemas.microsoft.com/office/drawing/2017/model3d" xmlns:o="urn:schemas-microsoft-com:office:office" xmlns:r="http://schemas.openxmlformats.org/officeDocument/2006/relationships" xmlns:m="http://schemas.openxmlformats.org/officeDocument/2006/math" xmlns:v="urn:schemas-microsoft-com:vml" xmlns:wp14="http://schemas.microsoft.com/office/word/2010/wordprocessingDrawing" xmlns:wp="http://schemas.openxmlformats.org/drawingml/2006/wordprocessingDrawing" xmlns:w10="urn:schemas-microsoft-com:office:word" xmlns:w="http://schemas.openxmlformats.org/wordprocessingml/2006/main" xmlns:w14="http://schemas.microsoft.com/office/word/2010/wordml" xmlns:w15="http://schemas.microsoft.com/office/word/2012/wordml" xmlns:w16cex="http://schemas.microsoft.com/office/word/2018/wordml/cex" xmlns:w16cid="http://schemas.microsoft.com/office/word/2016/wordml/cid" xmlns:w16="http://schemas.microsoft.com/office/word/2018/wordml" xmlns:w16sdtdh="http://schemas.microsoft.com/office/word/2020/wordml/sdtdatahash" xmlns:w16se="http://schemas.microsoft.com/office/word/2015/wordml/symex" xmlns:wpg="http://schemas.microsoft.com/office/word/2010/wordprocessingGroup" xmlns:wpi="http://schemas.microsoft.com/office/word/2010/wordprocessingInk" xmlns:wne="http://schemas.microsoft.com/office/word/2006/wordml" xmlns:wps="http://schemas.microsoft.com/office/word/2010/wordprocessingShape" mc:Ignorable="w14 w15 w16se w16cid w16 w16cex w16sdtdh wp14">
+<w:numbering xmlns:wpc="http://schemas.microsoft.com/office/word/2010/wordprocessingCanvas" xmlns:cx="http://schemas.microsoft.com/office/drawing/2014/chartex" xmlns:cx1="http://schemas.microsoft.com/office/drawing/2015/9/8/chartex" xmlns:cx2="http://schemas.microsoft.com/office/drawing/2015/10/21/chartex" xmlns:cx3="http://schemas.microsoft.com/office/drawing/2016/5/9/chartex" xmlns:cx4="http://schemas.microsoft.com/office/drawing/2016/5/10/chartex" xmlns:cx5="http://schemas.microsoft.com/office/drawing/2016/5/11/chartex" xmlns:cx6="http://schemas.microsoft.com/office/drawing/2016/5/12/chartex" xmlns:cx7="http://schemas.microsoft.com/office/drawing/2016/5/13/chartex" xmlns:cx8="http://schemas.microsoft.com/office/drawing/2016/5/14/chartex" xmlns:mc="http://schemas.openxmlformats.org/markup-compatibility/2006" xmlns:aink="http://schemas.microsoft.com/office/drawing/2016/ink" xmlns:am3d="http://schemas.microsoft.com/office/drawing/2017/model3d" xmlns:o="urn:schemas-microsoft-com:office:office" xmlns:oel="http://schemas.microsoft.com/office/2019/extlst" xmlns:r="http://schemas.openxmlformats.org/officeDocument/2006/relationships" xmlns:m="http://schemas.openxmlformats.org/officeDocument/2006/math" xmlns:v="urn:schemas-microsoft-com:vml" xmlns:wp14="http://schemas.microsoft.com/office/word/2010/wordprocessingDrawing" xmlns:wp="http://schemas.openxmlformats.org/drawingml/2006/wordprocessingDrawing" xmlns:w10="urn:schemas-microsoft-com:office:word" xmlns:w="http://schemas.openxmlformats.org/wordprocessingml/2006/main" xmlns:w14="http://schemas.microsoft.com/office/word/2010/wordml" xmlns:w15="http://schemas.microsoft.com/office/word/2012/wordml" xmlns:w16cex="http://schemas.microsoft.com/office/word/2018/wordml/cex" xmlns:w16cid="http://schemas.microsoft.com/office/word/2016/wordml/cid" xmlns:w16="http://schemas.microsoft.com/office/word/2018/wordml" xmlns:w16sdtdh="http://schemas.microsoft.com/office/word/2020/wordml/sdtdatahash" xmlns:w16se="http://schemas.microsoft.com/office/word/2015/wordml/symex" xmlns:wpg="http://schemas.microsoft.com/office/word/2010/wordprocessingGroup" xmlns:wpi="http://schemas.microsoft.com/office/word/2010/wordprocessingInk" xmlns:wne="http://schemas.microsoft.com/office/word/2006/wordml" xmlns:wps="http://schemas.microsoft.com/office/word/2010/wordprocessingShape" mc:Ignorable="w14 w15 w16se w16cid w16 w16cex w16sdtdh wp14">
   <w:abstractNum w:abstractNumId="0" w15:restartNumberingAfterBreak="0">
+    <w:nsid w:val="296F4439"/>
+    <w:multiLevelType w:val="hybridMultilevel"/>
+    <w:tmpl w:val="64F6B176"/>
+    <w:lvl w:ilvl="0" w:tplc="0409000F">
+      <w:start w:val="1"/>
+      <w:numFmt w:val="decimal"/>
+      <w:lvlText w:val="%1."/>
+      <w:lvlJc w:val="left"/>
+      <w:pPr>
+        <w:ind w:left="720" w:hanging="360"/>
+      </w:pPr>
+      <w:rPr>
+        <w:rFonts w:hint="default"/>
+      </w:rPr>
+    </w:lvl>
+    <w:lvl w:ilvl="1" w:tplc="04090019" w:tentative="1">
+      <w:start w:val="1"/>
+      <w:numFmt w:val="lowerLetter"/>
+      <w:lvlText w:val="%2."/>
+      <w:lvlJc w:val="left"/>
+      <w:pPr>
+        <w:ind w:left="1440" w:hanging="360"/>
+      </w:pPr>
+    </w:lvl>
+    <w:lvl w:ilvl="2" w:tplc="0409001B" w:tentative="1">
+      <w:start w:val="1"/>
+      <w:numFmt w:val="lowerRoman"/>
+      <w:lvlText w:val="%3."/>
+      <w:lvlJc w:val="right"/>
+      <w:pPr>
+        <w:ind w:left="2160" w:hanging="180"/>
+      </w:pPr>
+    </w:lvl>
+    <w:lvl w:ilvl="3" w:tplc="0409000F" w:tentative="1">
+      <w:start w:val="1"/>
+      <w:numFmt w:val="decimal"/>
+      <w:lvlText w:val="%4."/>
+      <w:lvlJc w:val="left"/>
+      <w:pPr>
+        <w:ind w:left="2880" w:hanging="360"/>
+      </w:pPr>
+    </w:lvl>
+    <w:lvl w:ilvl="4" w:tplc="04090019" w:tentative="1">
+      <w:start w:val="1"/>
+      <w:numFmt w:val="lowerLetter"/>
+      <w:lvlText w:val="%5."/>
+      <w:lvlJc w:val="left"/>
+      <w:pPr>
+        <w:ind w:left="3600" w:hanging="360"/>
+      </w:pPr>
+    </w:lvl>
+    <w:lvl w:ilvl="5" w:tplc="0409001B" w:tentative="1">
+      <w:start w:val="1"/>
+      <w:numFmt w:val="lowerRoman"/>
+      <w:lvlText w:val="%6."/>
+      <w:lvlJc w:val="right"/>
+      <w:pPr>
+        <w:ind w:left="4320" w:hanging="180"/>
+      </w:pPr>
+    </w:lvl>
+    <w:lvl w:ilvl="6" w:tplc="0409000F" w:tentative="1">
+      <w:start w:val="1"/>
+      <w:numFmt w:val="decimal"/>
+      <w:lvlText w:val="%7."/>
+      <w:lvlJc w:val="left"/>
+      <w:pPr>
+        <w:ind w:left="5040" w:hanging="360"/>
+      </w:pPr>
+    </w:lvl>
+    <w:lvl w:ilvl="7" w:tplc="04090019" w:tentative="1">
+      <w:start w:val="1"/>
+      <w:numFmt w:val="lowerLetter"/>
+      <w:lvlText w:val="%8."/>
+      <w:lvlJc w:val="left"/>
+      <w:pPr>
+        <w:ind w:left="5760" w:hanging="360"/>
+      </w:pPr>
+    </w:lvl>
+    <w:lvl w:ilvl="8" w:tplc="0409001B" w:tentative="1">
+      <w:start w:val="1"/>
+      <w:numFmt w:val="lowerRoman"/>
+      <w:lvlText w:val="%9."/>
+      <w:lvlJc w:val="right"/>
+      <w:pPr>
+        <w:ind w:left="6480" w:hanging="180"/>
+      </w:pPr>
+    </w:lvl>
+  </w:abstractNum>
+  <w:abstractNum w:abstractNumId="1" w15:restartNumberingAfterBreak="0">
     <w:nsid w:val="2FF8750D"/>
     <w:multiLevelType w:val="hybridMultilevel"/>
     <w:tmpl w:val="4E7695C4"/>
@@ -340,7 +622,7 @@
       </w:pPr>
     </w:lvl>
   </w:abstractNum>
-  <w:abstractNum w:abstractNumId="1" w15:restartNumberingAfterBreak="0">
+  <w:abstractNum w:abstractNumId="2" w15:restartNumberingAfterBreak="0">
     <w:nsid w:val="3865475B"/>
     <w:multiLevelType w:val="hybridMultilevel"/>
     <w:tmpl w:val="A5F2A712"/>
@@ -429,7 +711,7 @@
       </w:pPr>
     </w:lvl>
   </w:abstractNum>
-  <w:abstractNum w:abstractNumId="2" w15:restartNumberingAfterBreak="0">
+  <w:abstractNum w:abstractNumId="3" w15:restartNumberingAfterBreak="0">
     <w:nsid w:val="3F3C1E06"/>
     <w:multiLevelType w:val="hybridMultilevel"/>
     <w:tmpl w:val="420E602C"/>
@@ -518,7 +800,7 @@
       </w:pPr>
     </w:lvl>
   </w:abstractNum>
-  <w:abstractNum w:abstractNumId="3" w15:restartNumberingAfterBreak="0">
+  <w:abstractNum w:abstractNumId="4" w15:restartNumberingAfterBreak="0">
     <w:nsid w:val="56971451"/>
     <w:multiLevelType w:val="hybridMultilevel"/>
     <w:tmpl w:val="DC205B5E"/>
@@ -607,17 +889,20 @@
       </w:pPr>
     </w:lvl>
   </w:abstractNum>
-  <w:num w:numId="1">
+  <w:num w:numId="1" w16cid:durableId="1529680514">
+    <w:abstractNumId w:val="4"/>
+  </w:num>
+  <w:num w:numId="2" w16cid:durableId="462239499">
     <w:abstractNumId w:val="3"/>
   </w:num>
-  <w:num w:numId="2">
+  <w:num w:numId="3" w16cid:durableId="368840162">
+    <w:abstractNumId w:val="1"/>
+  </w:num>
+  <w:num w:numId="4" w16cid:durableId="1921136664">
     <w:abstractNumId w:val="2"/>
   </w:num>
-  <w:num w:numId="3">
+  <w:num w:numId="5" w16cid:durableId="1641838364">
     <w:abstractNumId w:val="0"/>
-  </w:num>
-  <w:num w:numId="4">
-    <w:abstractNumId w:val="1"/>
   </w:num>
 </w:numbering>
 </file>
@@ -1102,6 +1387,89 @@
       <w:shd w:val="clear" w:color="auto" w:fill="E1DFDD"/>
     </w:rPr>
   </w:style>
+  <w:style w:type="paragraph" w:styleId="NormalWeb">
+    <w:name w:val="Normal (Web)"/>
+    <w:basedOn w:val="Normal"/>
+    <w:uiPriority w:val="99"/>
+    <w:semiHidden/>
+    <w:unhideWhenUsed/>
+    <w:rsid w:val="00C36131"/>
+    <w:pPr>
+      <w:spacing w:before="100" w:beforeAutospacing="1" w:after="100" w:afterAutospacing="1" w:line="240" w:lineRule="auto"/>
+    </w:pPr>
+    <w:rPr>
+      <w:rFonts w:ascii="Times New Roman" w:eastAsia="Times New Roman" w:hAnsi="Times New Roman" w:cs="Times New Roman"/>
+      <w:kern w:val="0"/>
+      <w:sz w:val="24"/>
+      <w:szCs w:val="24"/>
+      <w14:ligatures w14:val="none"/>
+    </w:rPr>
+  </w:style>
+  <w:style w:type="character" w:styleId="HTMLCode">
+    <w:name w:val="HTML Code"/>
+    <w:basedOn w:val="DefaultParagraphFont"/>
+    <w:uiPriority w:val="99"/>
+    <w:semiHidden/>
+    <w:unhideWhenUsed/>
+    <w:rsid w:val="00C36131"/>
+    <w:rPr>
+      <w:rFonts w:ascii="Courier New" w:eastAsia="Times New Roman" w:hAnsi="Courier New" w:cs="Courier New"/>
+      <w:sz w:val="20"/>
+      <w:szCs w:val="20"/>
+    </w:rPr>
+  </w:style>
+  <w:style w:type="paragraph" w:styleId="HTMLPreformatted">
+    <w:name w:val="HTML Preformatted"/>
+    <w:basedOn w:val="Normal"/>
+    <w:link w:val="HTMLPreformattedChar"/>
+    <w:uiPriority w:val="99"/>
+    <w:semiHidden/>
+    <w:unhideWhenUsed/>
+    <w:rsid w:val="00C36131"/>
+    <w:pPr>
+      <w:tabs>
+        <w:tab w:val="left" w:pos="916"/>
+        <w:tab w:val="left" w:pos="1832"/>
+        <w:tab w:val="left" w:pos="2748"/>
+        <w:tab w:val="left" w:pos="3664"/>
+        <w:tab w:val="left" w:pos="4580"/>
+        <w:tab w:val="left" w:pos="5496"/>
+        <w:tab w:val="left" w:pos="6412"/>
+        <w:tab w:val="left" w:pos="7328"/>
+        <w:tab w:val="left" w:pos="8244"/>
+        <w:tab w:val="left" w:pos="9160"/>
+        <w:tab w:val="left" w:pos="10076"/>
+        <w:tab w:val="left" w:pos="10992"/>
+        <w:tab w:val="left" w:pos="11908"/>
+        <w:tab w:val="left" w:pos="12824"/>
+        <w:tab w:val="left" w:pos="13740"/>
+        <w:tab w:val="left" w:pos="14656"/>
+      </w:tabs>
+      <w:spacing w:after="0" w:line="240" w:lineRule="auto"/>
+    </w:pPr>
+    <w:rPr>
+      <w:rFonts w:ascii="Courier New" w:eastAsia="Times New Roman" w:hAnsi="Courier New" w:cs="Courier New"/>
+      <w:kern w:val="0"/>
+      <w:sz w:val="20"/>
+      <w:szCs w:val="20"/>
+      <w14:ligatures w14:val="none"/>
+    </w:rPr>
+  </w:style>
+  <w:style w:type="character" w:customStyle="1" w:styleId="HTMLPreformattedChar">
+    <w:name w:val="HTML Preformatted Char"/>
+    <w:basedOn w:val="DefaultParagraphFont"/>
+    <w:link w:val="HTMLPreformatted"/>
+    <w:uiPriority w:val="99"/>
+    <w:semiHidden/>
+    <w:rsid w:val="00C36131"/>
+    <w:rPr>
+      <w:rFonts w:ascii="Courier New" w:eastAsia="Times New Roman" w:hAnsi="Courier New" w:cs="Courier New"/>
+      <w:kern w:val="0"/>
+      <w:sz w:val="20"/>
+      <w:szCs w:val="20"/>
+      <w14:ligatures w14:val="none"/>
+    </w:rPr>
+  </w:style>
 </w:styles>
 </file>
 

</xml_diff>